<commit_message>
Written doc for assignment.
</commit_message>
<xml_diff>
--- a/Assignment_2.docx
+++ b/Assignment_2.docx
@@ -202,6 +202,32 @@
           <w:rtl w:val="0"/>
         </w:rPr>
         <w:t xml:space="preserve"> N5IF3V</w:t>
+      </w:r>
+    </w:p>
+    <w:p>
+      <w:pPr>
+        <w:jc w:val="center"/>
+        <w:rPr>
+          <w:sz w:val="32"/>
+          <w:szCs w:val="32"/>
+        </w:rPr>
+      </w:pPr>
+      <w:r>
+        <w:rPr>
+          <w:b w:val="1"/>
+          <w:sz w:val="32"/>
+          <w:szCs w:val="32"/>
+          <w:rtl w:val="0"/>
+        </w:rPr>
+        <w:t xml:space="preserve">Date:</w:t>
+      </w:r>
+      <w:r>
+        <w:rPr>
+          <w:sz w:val="32"/>
+          <w:szCs w:val="32"/>
+          <w:rtl w:val="0"/>
+        </w:rPr>
+        <w:t xml:space="preserve"> 2023.12.08.</w:t>
       </w:r>
     </w:p>
     <w:p>
@@ -308,12 +334,12 @@
           <wp:inline distB="114300" distT="114300" distL="114300" distR="114300">
             <wp:extent cx="5943600" cy="1092200"/>
             <wp:effectExtent b="0" l="0" r="0" t="0"/>
-            <wp:docPr id="2" name="image5.png"/>
+            <wp:docPr id="3" name="image4.png"/>
             <a:graphic>
               <a:graphicData uri="http://schemas.openxmlformats.org/drawingml/2006/picture">
                 <pic:pic>
                   <pic:nvPicPr>
-                    <pic:cNvPr id="0" name="image5.png"/>
+                    <pic:cNvPr id="0" name="image4.png"/>
                     <pic:cNvPicPr preferRelativeResize="0"/>
                   </pic:nvPicPr>
                   <pic:blipFill>
@@ -364,12 +390,12 @@
           <wp:inline distB="114300" distT="114300" distL="114300" distR="114300">
             <wp:extent cx="5943600" cy="1104900"/>
             <wp:effectExtent b="0" l="0" r="0" t="0"/>
-            <wp:docPr id="5" name="image4.png"/>
+            <wp:docPr id="6" name="image2.png"/>
             <a:graphic>
               <a:graphicData uri="http://schemas.openxmlformats.org/drawingml/2006/picture">
                 <pic:pic>
                   <pic:nvPicPr>
-                    <pic:cNvPr id="0" name="image4.png"/>
+                    <pic:cNvPr id="0" name="image2.png"/>
                     <pic:cNvPicPr preferRelativeResize="0"/>
                   </pic:nvPicPr>
                   <pic:blipFill>
@@ -686,12 +712,12 @@
             <wp:extent cx="3114675" cy="2400895"/>
             <wp:effectExtent b="0" l="0" r="0" t="0"/>
             <wp:wrapSquare wrapText="bothSides" distB="114300" distT="114300" distL="114300" distR="114300"/>
-            <wp:docPr id="3" name="image6.png"/>
+            <wp:docPr id="4" name="image5.png"/>
             <a:graphic>
               <a:graphicData uri="http://schemas.openxmlformats.org/drawingml/2006/picture">
                 <pic:pic>
                   <pic:nvPicPr>
-                    <pic:cNvPr id="0" name="image6.png"/>
+                    <pic:cNvPr id="0" name="image5.png"/>
                     <pic:cNvPicPr preferRelativeResize="0"/>
                   </pic:nvPicPr>
                   <pic:blipFill>
@@ -728,7 +754,7 @@
             <wp:extent cx="3109913" cy="2442859"/>
             <wp:effectExtent b="0" l="0" r="0" t="0"/>
             <wp:wrapSquare wrapText="bothSides" distB="114300" distT="114300" distL="114300" distR="114300"/>
-            <wp:docPr id="6" name="image3.png"/>
+            <wp:docPr id="7" name="image3.png"/>
             <a:graphic>
               <a:graphicData uri="http://schemas.openxmlformats.org/drawingml/2006/picture">
                 <pic:pic>
@@ -769,12 +795,12 @@
           <wp:inline distB="114300" distT="114300" distL="114300" distR="114300">
             <wp:extent cx="3233738" cy="2491833"/>
             <wp:effectExtent b="0" l="0" r="0" t="0"/>
-            <wp:docPr id="4" name="image1.png"/>
+            <wp:docPr id="5" name="image7.png"/>
             <a:graphic>
               <a:graphicData uri="http://schemas.openxmlformats.org/drawingml/2006/picture">
                 <pic:pic>
                   <pic:nvPicPr>
-                    <pic:cNvPr id="0" name="image1.png"/>
+                    <pic:cNvPr id="0" name="image7.png"/>
                     <pic:cNvPicPr preferRelativeResize="0"/>
                   </pic:nvPicPr>
                   <pic:blipFill>
@@ -850,12 +876,12 @@
           <wp:inline distB="114300" distT="114300" distL="114300" distR="114300">
             <wp:extent cx="5943600" cy="3860800"/>
             <wp:effectExtent b="0" l="0" r="0" t="0"/>
-            <wp:docPr id="1" name="image2.png"/>
+            <wp:docPr id="1" name="image6.png"/>
             <a:graphic>
               <a:graphicData uri="http://schemas.openxmlformats.org/drawingml/2006/picture">
                 <pic:pic>
                   <pic:nvPicPr>
-                    <pic:cNvPr id="0" name="image2.png"/>
+                    <pic:cNvPr id="0" name="image6.png"/>
                     <pic:cNvPicPr preferRelativeResize="0"/>
                   </pic:nvPicPr>
                   <pic:blipFill>
@@ -908,7 +934,7 @@
         <w:rPr>
           <w:rtl w:val="0"/>
         </w:rPr>
-        <w:t xml:space="preserve">I have created a correlation heatmap from the dataset (see next page for overview; see notebook for better resolution).</w:t>
+        <w:t xml:space="preserve">I have created a correlation heatmap from the dataset (see notebook for better resolution).</w:t>
       </w:r>
     </w:p>
     <w:p>
@@ -932,12 +958,12 @@
           <wp:inline distB="114300" distT="114300" distL="114300" distR="114300">
             <wp:extent cx="6321431" cy="6838462"/>
             <wp:effectExtent b="0" l="0" r="0" t="0"/>
-            <wp:docPr id="7" name="image7.png"/>
+            <wp:docPr id="8" name="image8.png"/>
             <a:graphic>
               <a:graphicData uri="http://schemas.openxmlformats.org/drawingml/2006/picture">
                 <pic:pic>
                   <pic:nvPicPr>
-                    <pic:cNvPr id="0" name="image7.png"/>
+                    <pic:cNvPr id="0" name="image8.png"/>
                     <pic:cNvPicPr preferRelativeResize="0"/>
                   </pic:nvPicPr>
                   <pic:blipFill>
@@ -1013,7 +1039,7 @@
         <w:rPr>
           <w:rtl w:val="0"/>
         </w:rPr>
-        <w:t xml:space="preserve">There are some inverse correlations: between cloud coverage and sunshine.</w:t>
+        <w:t xml:space="preserve">There are inverse correlations: between cloud coverage and sunshine.</w:t>
       </w:r>
     </w:p>
     <w:p>
@@ -1048,26 +1074,481 @@
     </w:p>
     <w:p>
       <w:pPr>
-        <w:jc w:val="both"/>
-        <w:rPr/>
-      </w:pPr>
-      <w:r>
-        <w:rPr>
-          <w:rtl w:val="0"/>
-        </w:rPr>
-      </w:r>
-    </w:p>
-    <w:p>
-      <w:pPr>
-        <w:jc w:val="both"/>
-        <w:rPr/>
-      </w:pPr>
-      <w:r>
-        <w:rPr>
-          <w:rtl w:val="0"/>
-        </w:rPr>
-      </w:r>
-    </w:p>
+        <w:pStyle w:val="Heading1"/>
+        <w:jc w:val="both"/>
+        <w:rPr/>
+      </w:pPr>
+      <w:bookmarkStart w:colFirst="0" w:colLast="0" w:name="_344utg8c3pvn" w:id="7"/>
+      <w:bookmarkEnd w:id="7"/>
+      <w:r>
+        <w:rPr>
+          <w:rtl w:val="0"/>
+        </w:rPr>
+        <w:t xml:space="preserve">Classification</w:t>
+      </w:r>
+      <w:r>
+        <w:rPr>
+          <w:rtl w:val="0"/>
+        </w:rPr>
+      </w:r>
+    </w:p>
+    <w:p>
+      <w:pPr>
+        <w:jc w:val="both"/>
+        <w:rPr/>
+      </w:pPr>
+      <w:r>
+        <w:rPr>
+          <w:rtl w:val="0"/>
+        </w:rPr>
+        <w:t xml:space="preserve">For classification I used the naive Bayes classifier from the </w:t>
+      </w:r>
+      <w:r>
+        <w:rPr>
+          <w:i w:val="1"/>
+          <w:rtl w:val="0"/>
+        </w:rPr>
+        <w:t xml:space="preserve">sklearn</w:t>
+      </w:r>
+      <w:r>
+        <w:rPr>
+          <w:rtl w:val="0"/>
+        </w:rPr>
+        <w:t xml:space="preserve"> package. The target of the classification was to determine whether a given day was rainy; the classifier attempts to predict the value of the IsTodayRainy field.</w:t>
+      </w:r>
+    </w:p>
+    <w:p>
+      <w:pPr>
+        <w:jc w:val="both"/>
+        <w:rPr/>
+      </w:pPr>
+      <w:r>
+        <w:rPr>
+          <w:rtl w:val="0"/>
+        </w:rPr>
+        <w:t xml:space="preserve">The resulting confusion matrix is shown below.</w:t>
+      </w:r>
+      <w:r>
+        <w:rPr>
+          <w:rtl w:val="0"/>
+        </w:rPr>
+      </w:r>
+    </w:p>
+    <w:p>
+      <w:pPr>
+        <w:jc w:val="center"/>
+        <w:rPr/>
+      </w:pPr>
+      <w:r>
+        <w:rPr/>
+        <w:drawing>
+          <wp:inline distB="114300" distT="114300" distL="114300" distR="114300">
+            <wp:extent cx="4905375" cy="3933825"/>
+            <wp:effectExtent b="0" l="0" r="0" t="0"/>
+            <wp:docPr id="2" name="image1.png"/>
+            <a:graphic>
+              <a:graphicData uri="http://schemas.openxmlformats.org/drawingml/2006/picture">
+                <pic:pic>
+                  <pic:nvPicPr>
+                    <pic:cNvPr id="0" name="image1.png"/>
+                    <pic:cNvPicPr preferRelativeResize="0"/>
+                  </pic:nvPicPr>
+                  <pic:blipFill>
+                    <a:blip r:embed="rId14"/>
+                    <a:srcRect b="0" l="0" r="0" t="0"/>
+                    <a:stretch>
+                      <a:fillRect/>
+                    </a:stretch>
+                  </pic:blipFill>
+                  <pic:spPr>
+                    <a:xfrm>
+                      <a:off x="0" y="0"/>
+                      <a:ext cx="4905375" cy="3933825"/>
+                    </a:xfrm>
+                    <a:prstGeom prst="rect"/>
+                    <a:ln/>
+                  </pic:spPr>
+                </pic:pic>
+              </a:graphicData>
+            </a:graphic>
+          </wp:inline>
+        </w:drawing>
+      </w:r>
+      <w:r>
+        <w:rPr>
+          <w:rtl w:val="0"/>
+        </w:rPr>
+      </w:r>
+    </w:p>
+    <w:p>
+      <w:pPr>
+        <w:jc w:val="both"/>
+        <w:rPr/>
+      </w:pPr>
+      <w:r>
+        <w:rPr>
+          <w:rtl w:val="0"/>
+        </w:rPr>
+        <w:t xml:space="preserve">Some relevant metrics are the following:</w:t>
+      </w:r>
+      <w:r>
+        <w:rPr>
+          <w:rtl w:val="0"/>
+        </w:rPr>
+      </w:r>
+    </w:p>
+    <w:p>
+      <w:pPr>
+        <w:jc w:val="both"/>
+        <w:rPr/>
+      </w:pPr>
+      <w:r>
+        <w:rPr>
+          <w:rtl w:val="0"/>
+        </w:rPr>
+      </w:r>
+    </w:p>
+    <w:tbl>
+      <w:tblPr>
+        <w:tblStyle w:val="Table1"/>
+        <w:tblW w:w="9360.0" w:type="dxa"/>
+        <w:jc w:val="left"/>
+        <w:tblBorders>
+          <w:top w:color="000000" w:space="0" w:sz="8" w:val="single"/>
+          <w:left w:color="000000" w:space="0" w:sz="8" w:val="single"/>
+          <w:bottom w:color="000000" w:space="0" w:sz="8" w:val="single"/>
+          <w:right w:color="000000" w:space="0" w:sz="8" w:val="single"/>
+          <w:insideH w:color="000000" w:space="0" w:sz="8" w:val="single"/>
+          <w:insideV w:color="000000" w:space="0" w:sz="8" w:val="single"/>
+        </w:tblBorders>
+        <w:tblLayout w:type="fixed"/>
+        <w:tblLook w:val="0600"/>
+      </w:tblPr>
+      <w:tblGrid>
+        <w:gridCol w:w="4680"/>
+        <w:gridCol w:w="4680"/>
+        <w:tblGridChange w:id="0">
+          <w:tblGrid>
+            <w:gridCol w:w="4680"/>
+            <w:gridCol w:w="4680"/>
+          </w:tblGrid>
+        </w:tblGridChange>
+      </w:tblGrid>
+      <w:tr>
+        <w:trPr>
+          <w:cantSplit w:val="0"/>
+          <w:tblHeader w:val="0"/>
+        </w:trPr>
+        <w:tc>
+          <w:tcPr>
+            <w:shd w:fill="auto" w:val="clear"/>
+            <w:tcMar>
+              <w:top w:w="100.0" w:type="dxa"/>
+              <w:left w:w="100.0" w:type="dxa"/>
+              <w:bottom w:w="100.0" w:type="dxa"/>
+              <w:right w:w="100.0" w:type="dxa"/>
+            </w:tcMar>
+            <w:vAlign w:val="top"/>
+          </w:tcPr>
+          <w:p>
+            <w:pPr>
+              <w:jc w:val="both"/>
+              <w:rPr/>
+            </w:pPr>
+            <w:r>
+              <w:rPr>
+                <w:rtl w:val="0"/>
+              </w:rPr>
+              <w:t xml:space="preserve">Accuracy</w:t>
+            </w:r>
+          </w:p>
+        </w:tc>
+        <w:tc>
+          <w:tcPr>
+            <w:shd w:fill="auto" w:val="clear"/>
+            <w:tcMar>
+              <w:top w:w="100.0" w:type="dxa"/>
+              <w:left w:w="100.0" w:type="dxa"/>
+              <w:bottom w:w="100.0" w:type="dxa"/>
+              <w:right w:w="100.0" w:type="dxa"/>
+            </w:tcMar>
+            <w:vAlign w:val="top"/>
+          </w:tcPr>
+          <w:p>
+            <w:pPr>
+              <w:keepNext w:val="0"/>
+              <w:keepLines w:val="0"/>
+              <w:pageBreakBefore w:val="0"/>
+              <w:widowControl w:val="0"/>
+              <w:pBdr>
+                <w:top w:space="0" w:sz="0" w:val="nil"/>
+                <w:left w:space="0" w:sz="0" w:val="nil"/>
+                <w:bottom w:space="0" w:sz="0" w:val="nil"/>
+                <w:right w:space="0" w:sz="0" w:val="nil"/>
+                <w:between w:space="0" w:sz="0" w:val="nil"/>
+              </w:pBdr>
+              <w:shd w:fill="auto" w:val="clear"/>
+              <w:spacing w:after="0" w:before="0" w:line="240" w:lineRule="auto"/>
+              <w:ind w:left="0" w:right="0" w:firstLine="0"/>
+              <w:jc w:val="left"/>
+              <w:rPr/>
+            </w:pPr>
+            <w:r>
+              <w:rPr>
+                <w:rtl w:val="0"/>
+              </w:rPr>
+              <w:t xml:space="preserve">0.81</w:t>
+            </w:r>
+          </w:p>
+        </w:tc>
+      </w:tr>
+      <w:tr>
+        <w:trPr>
+          <w:cantSplit w:val="0"/>
+          <w:tblHeader w:val="0"/>
+        </w:trPr>
+        <w:tc>
+          <w:tcPr>
+            <w:shd w:fill="auto" w:val="clear"/>
+            <w:tcMar>
+              <w:top w:w="100.0" w:type="dxa"/>
+              <w:left w:w="100.0" w:type="dxa"/>
+              <w:bottom w:w="100.0" w:type="dxa"/>
+              <w:right w:w="100.0" w:type="dxa"/>
+            </w:tcMar>
+            <w:vAlign w:val="top"/>
+          </w:tcPr>
+          <w:p>
+            <w:pPr>
+              <w:keepNext w:val="0"/>
+              <w:keepLines w:val="0"/>
+              <w:pageBreakBefore w:val="0"/>
+              <w:widowControl w:val="0"/>
+              <w:pBdr>
+                <w:top w:space="0" w:sz="0" w:val="nil"/>
+                <w:left w:space="0" w:sz="0" w:val="nil"/>
+                <w:bottom w:space="0" w:sz="0" w:val="nil"/>
+                <w:right w:space="0" w:sz="0" w:val="nil"/>
+                <w:between w:space="0" w:sz="0" w:val="nil"/>
+              </w:pBdr>
+              <w:shd w:fill="auto" w:val="clear"/>
+              <w:spacing w:after="0" w:before="0" w:line="240" w:lineRule="auto"/>
+              <w:ind w:left="0" w:right="0" w:firstLine="0"/>
+              <w:jc w:val="left"/>
+              <w:rPr/>
+            </w:pPr>
+            <w:r>
+              <w:rPr>
+                <w:rtl w:val="0"/>
+              </w:rPr>
+              <w:t xml:space="preserve">Precision</w:t>
+            </w:r>
+          </w:p>
+        </w:tc>
+        <w:tc>
+          <w:tcPr>
+            <w:shd w:fill="auto" w:val="clear"/>
+            <w:tcMar>
+              <w:top w:w="100.0" w:type="dxa"/>
+              <w:left w:w="100.0" w:type="dxa"/>
+              <w:bottom w:w="100.0" w:type="dxa"/>
+              <w:right w:w="100.0" w:type="dxa"/>
+            </w:tcMar>
+            <w:vAlign w:val="top"/>
+          </w:tcPr>
+          <w:p>
+            <w:pPr>
+              <w:keepNext w:val="0"/>
+              <w:keepLines w:val="0"/>
+              <w:pageBreakBefore w:val="0"/>
+              <w:widowControl w:val="0"/>
+              <w:pBdr>
+                <w:top w:space="0" w:sz="0" w:val="nil"/>
+                <w:left w:space="0" w:sz="0" w:val="nil"/>
+                <w:bottom w:space="0" w:sz="0" w:val="nil"/>
+                <w:right w:space="0" w:sz="0" w:val="nil"/>
+                <w:between w:space="0" w:sz="0" w:val="nil"/>
+              </w:pBdr>
+              <w:shd w:fill="auto" w:val="clear"/>
+              <w:spacing w:after="0" w:before="0" w:line="240" w:lineRule="auto"/>
+              <w:ind w:left="0" w:right="0" w:firstLine="0"/>
+              <w:jc w:val="left"/>
+              <w:rPr/>
+            </w:pPr>
+            <w:r>
+              <w:rPr>
+                <w:rtl w:val="0"/>
+              </w:rPr>
+              <w:t xml:space="preserve">0.626</w:t>
+            </w:r>
+          </w:p>
+        </w:tc>
+      </w:tr>
+      <w:tr>
+        <w:trPr>
+          <w:cantSplit w:val="0"/>
+          <w:tblHeader w:val="0"/>
+        </w:trPr>
+        <w:tc>
+          <w:tcPr>
+            <w:shd w:fill="auto" w:val="clear"/>
+            <w:tcMar>
+              <w:top w:w="100.0" w:type="dxa"/>
+              <w:left w:w="100.0" w:type="dxa"/>
+              <w:bottom w:w="100.0" w:type="dxa"/>
+              <w:right w:w="100.0" w:type="dxa"/>
+            </w:tcMar>
+            <w:vAlign w:val="top"/>
+          </w:tcPr>
+          <w:p>
+            <w:pPr>
+              <w:keepNext w:val="0"/>
+              <w:keepLines w:val="0"/>
+              <w:pageBreakBefore w:val="0"/>
+              <w:widowControl w:val="0"/>
+              <w:pBdr>
+                <w:top w:space="0" w:sz="0" w:val="nil"/>
+                <w:left w:space="0" w:sz="0" w:val="nil"/>
+                <w:bottom w:space="0" w:sz="0" w:val="nil"/>
+                <w:right w:space="0" w:sz="0" w:val="nil"/>
+                <w:between w:space="0" w:sz="0" w:val="nil"/>
+              </w:pBdr>
+              <w:shd w:fill="auto" w:val="clear"/>
+              <w:spacing w:after="0" w:before="0" w:line="240" w:lineRule="auto"/>
+              <w:ind w:left="0" w:right="0" w:firstLine="0"/>
+              <w:jc w:val="left"/>
+              <w:rPr/>
+            </w:pPr>
+            <w:r>
+              <w:rPr>
+                <w:rtl w:val="0"/>
+              </w:rPr>
+              <w:t xml:space="preserve">Recall</w:t>
+            </w:r>
+          </w:p>
+        </w:tc>
+        <w:tc>
+          <w:tcPr>
+            <w:shd w:fill="auto" w:val="clear"/>
+            <w:tcMar>
+              <w:top w:w="100.0" w:type="dxa"/>
+              <w:left w:w="100.0" w:type="dxa"/>
+              <w:bottom w:w="100.0" w:type="dxa"/>
+              <w:right w:w="100.0" w:type="dxa"/>
+            </w:tcMar>
+            <w:vAlign w:val="top"/>
+          </w:tcPr>
+          <w:p>
+            <w:pPr>
+              <w:keepNext w:val="0"/>
+              <w:keepLines w:val="0"/>
+              <w:pageBreakBefore w:val="0"/>
+              <w:widowControl w:val="0"/>
+              <w:pBdr>
+                <w:top w:space="0" w:sz="0" w:val="nil"/>
+                <w:left w:space="0" w:sz="0" w:val="nil"/>
+                <w:bottom w:space="0" w:sz="0" w:val="nil"/>
+                <w:right w:space="0" w:sz="0" w:val="nil"/>
+                <w:between w:space="0" w:sz="0" w:val="nil"/>
+              </w:pBdr>
+              <w:shd w:fill="auto" w:val="clear"/>
+              <w:spacing w:after="0" w:before="0" w:line="240" w:lineRule="auto"/>
+              <w:ind w:left="0" w:right="0" w:firstLine="0"/>
+              <w:jc w:val="left"/>
+              <w:rPr/>
+            </w:pPr>
+            <w:r>
+              <w:rPr>
+                <w:rtl w:val="0"/>
+              </w:rPr>
+              <w:t xml:space="preserve">0.682</w:t>
+            </w:r>
+          </w:p>
+        </w:tc>
+      </w:tr>
+      <w:tr>
+        <w:trPr>
+          <w:cantSplit w:val="0"/>
+          <w:tblHeader w:val="0"/>
+        </w:trPr>
+        <w:tc>
+          <w:tcPr>
+            <w:shd w:fill="auto" w:val="clear"/>
+            <w:tcMar>
+              <w:top w:w="100.0" w:type="dxa"/>
+              <w:left w:w="100.0" w:type="dxa"/>
+              <w:bottom w:w="100.0" w:type="dxa"/>
+              <w:right w:w="100.0" w:type="dxa"/>
+            </w:tcMar>
+            <w:vAlign w:val="top"/>
+          </w:tcPr>
+          <w:p>
+            <w:pPr>
+              <w:keepNext w:val="0"/>
+              <w:keepLines w:val="0"/>
+              <w:pageBreakBefore w:val="0"/>
+              <w:widowControl w:val="0"/>
+              <w:pBdr>
+                <w:top w:space="0" w:sz="0" w:val="nil"/>
+                <w:left w:space="0" w:sz="0" w:val="nil"/>
+                <w:bottom w:space="0" w:sz="0" w:val="nil"/>
+                <w:right w:space="0" w:sz="0" w:val="nil"/>
+                <w:between w:space="0" w:sz="0" w:val="nil"/>
+              </w:pBdr>
+              <w:shd w:fill="auto" w:val="clear"/>
+              <w:spacing w:after="0" w:before="0" w:line="240" w:lineRule="auto"/>
+              <w:ind w:left="0" w:right="0" w:firstLine="0"/>
+              <w:jc w:val="left"/>
+              <w:rPr/>
+            </w:pPr>
+            <w:r>
+              <w:rPr>
+                <w:rtl w:val="0"/>
+              </w:rPr>
+              <w:t xml:space="preserve">F1 score</w:t>
+            </w:r>
+          </w:p>
+        </w:tc>
+        <w:tc>
+          <w:tcPr>
+            <w:shd w:fill="auto" w:val="clear"/>
+            <w:tcMar>
+              <w:top w:w="100.0" w:type="dxa"/>
+              <w:left w:w="100.0" w:type="dxa"/>
+              <w:bottom w:w="100.0" w:type="dxa"/>
+              <w:right w:w="100.0" w:type="dxa"/>
+            </w:tcMar>
+            <w:vAlign w:val="top"/>
+          </w:tcPr>
+          <w:p>
+            <w:pPr>
+              <w:keepNext w:val="0"/>
+              <w:keepLines w:val="0"/>
+              <w:pageBreakBefore w:val="0"/>
+              <w:widowControl w:val="0"/>
+              <w:pBdr>
+                <w:top w:space="0" w:sz="0" w:val="nil"/>
+                <w:left w:space="0" w:sz="0" w:val="nil"/>
+                <w:bottom w:space="0" w:sz="0" w:val="nil"/>
+                <w:right w:space="0" w:sz="0" w:val="nil"/>
+                <w:between w:space="0" w:sz="0" w:val="nil"/>
+              </w:pBdr>
+              <w:shd w:fill="auto" w:val="clear"/>
+              <w:spacing w:after="0" w:before="0" w:line="240" w:lineRule="auto"/>
+              <w:ind w:left="0" w:right="0" w:firstLine="0"/>
+              <w:jc w:val="left"/>
+              <w:rPr/>
+            </w:pPr>
+            <w:r>
+              <w:rPr>
+                <w:rtl w:val="0"/>
+              </w:rPr>
+              <w:t xml:space="preserve">0.653</w:t>
+            </w:r>
+          </w:p>
+        </w:tc>
+      </w:tr>
+    </w:tbl>
     <w:p>
       <w:pPr>
         <w:jc w:val="both"/>
@@ -1358,6 +1839,19 @@
       <w:sz w:val="30"/>
       <w:szCs w:val="30"/>
     </w:rPr>
+  </w:style>
+  <w:style w:type="table" w:styleId="Table1">
+    <w:basedOn w:val="TableNormal"/>
+    <w:tblPr>
+      <w:tblStyleRowBandSize w:val="1"/>
+      <w:tblStyleColBandSize w:val="1"/>
+      <w:tblCellMar>
+        <w:top w:w="100.0" w:type="dxa"/>
+        <w:left w:w="100.0" w:type="dxa"/>
+        <w:bottom w:w="100.0" w:type="dxa"/>
+        <w:right w:w="100.0" w:type="dxa"/>
+      </w:tblCellMar>
+    </w:tblPr>
   </w:style>
 </w:styles>
 </file>

</xml_diff>